<commit_message>
git init isn't need
</commit_message>
<xml_diff>
--- a/doc/github_for_mac_tips.docx
+++ b/doc/github_for_mac_tips.docx
@@ -183,58 +183,6 @@
         <w:pStyle w:val="a3"/>
         <w:ind w:left="360" w:firstLineChars="0" w:firstLine="0"/>
       </w:pPr>
-      <w:r>
-        <w:rPr>
-          <w:rFonts w:hint="eastAsia"/>
-        </w:rPr>
-        <w:t>运行</w:t>
-      </w:r>
-      <w:r>
-        <w:rPr>
-          <w:rFonts w:hint="eastAsia"/>
-        </w:rPr>
-        <w:t xml:space="preserve"> </w:t>
-      </w:r>
-      <w:proofErr w:type="spellStart"/>
-      <w:r>
-        <w:rPr>
-          <w:rFonts w:hint="eastAsia"/>
-        </w:rPr>
-        <w:t>git</w:t>
-      </w:r>
-      <w:proofErr w:type="spellEnd"/>
-      <w:r>
-        <w:rPr>
-          <w:rFonts w:hint="eastAsia"/>
-        </w:rPr>
-        <w:t xml:space="preserve"> </w:t>
-      </w:r>
-      <w:proofErr w:type="spellStart"/>
-      <w:r>
-        <w:rPr>
-          <w:rFonts w:hint="eastAsia"/>
-        </w:rPr>
-        <w:t>init</w:t>
-      </w:r>
-      <w:proofErr w:type="spellEnd"/>
-      <w:r>
-        <w:rPr>
-          <w:rFonts w:hint="eastAsia"/>
-        </w:rPr>
-        <w:t xml:space="preserve"> </w:t>
-      </w:r>
-      <w:r>
-        <w:rPr>
-          <w:rFonts w:hint="eastAsia"/>
-        </w:rPr>
-        <w:t>初始化</w:t>
-      </w:r>
-    </w:p>
-    <w:p>
-      <w:pPr>
-        <w:pStyle w:val="a3"/>
-        <w:ind w:left="360" w:firstLineChars="0" w:firstLine="0"/>
-      </w:pPr>
       <w:proofErr w:type="spellStart"/>
       <w:r>
         <w:rPr>
@@ -594,11 +542,6 @@
       </w:r>
     </w:p>
     <w:p>
-      <w:pPr>
-        <w:rPr>
-          <w:rFonts w:hint="eastAsia"/>
-        </w:rPr>
-      </w:pPr>
       <w:r>
         <w:rPr>
           <w:rFonts w:ascii="Arial" w:eastAsia="Times New Roman" w:hAnsi="Arial" w:cs="Times New Roman" w:hint="eastAsia"/>
@@ -654,9 +597,6 @@
           <w:numId w:val="1"/>
         </w:numPr>
         <w:ind w:firstLineChars="0"/>
-        <w:rPr>
-          <w:rFonts w:hint="eastAsia"/>
-        </w:rPr>
       </w:pPr>
       <w:r>
         <w:rPr>
@@ -669,9 +609,6 @@
       <w:pPr>
         <w:pStyle w:val="a3"/>
         <w:ind w:left="360" w:firstLineChars="0" w:firstLine="0"/>
-        <w:rPr>
-          <w:rFonts w:hint="eastAsia"/>
-        </w:rPr>
       </w:pPr>
       <w:r>
         <w:rPr>
@@ -707,9 +644,6 @@
       <w:pPr>
         <w:pStyle w:val="a3"/>
         <w:ind w:left="360" w:firstLineChars="0" w:firstLine="0"/>
-        <w:rPr>
-          <w:rFonts w:hint="eastAsia"/>
-        </w:rPr>
       </w:pPr>
       <w:proofErr w:type="spellStart"/>
       <w:proofErr w:type="gramStart"/>
@@ -753,9 +687,6 @@
       <w:pPr>
         <w:pStyle w:val="a3"/>
         <w:ind w:left="360" w:firstLineChars="0" w:firstLine="0"/>
-        <w:rPr>
-          <w:rFonts w:hint="eastAsia"/>
-        </w:rPr>
       </w:pPr>
       <w:r>
         <w:rPr>
@@ -777,22 +708,23 @@
         </w:rPr>
         <w:t xml:space="preserve"> push</w:t>
       </w:r>
+    </w:p>
+    <w:p>
+      <w:pPr>
+        <w:pStyle w:val="a3"/>
+        <w:ind w:left="360" w:firstLineChars="0" w:firstLine="0"/>
+      </w:pPr>
+      <w:r>
+        <w:rPr>
+          <w:rFonts w:hint="eastAsia"/>
+        </w:rPr>
+        <w:t xml:space="preserve"> </w:t>
+      </w:r>
+    </w:p>
+    <w:p>
       <w:bookmarkStart w:id="0" w:name="_GoBack"/>
       <w:bookmarkEnd w:id="0"/>
     </w:p>
-    <w:p>
-      <w:pPr>
-        <w:pStyle w:val="a3"/>
-        <w:ind w:left="360" w:firstLineChars="0" w:firstLine="0"/>
-      </w:pPr>
-      <w:r>
-        <w:rPr>
-          <w:rFonts w:hint="eastAsia"/>
-        </w:rPr>
-        <w:t xml:space="preserve"> </w:t>
-      </w:r>
-    </w:p>
-    <w:p/>
     <w:p>
       <w:pPr>
         <w:pStyle w:val="a3"/>
@@ -1818,7 +1750,7 @@
 </file>
 
 <file path=customXml/itemProps1.xml><?xml version="1.0" encoding="utf-8"?>
-<ds:datastoreItem xmlns:ds="http://schemas.openxmlformats.org/officeDocument/2006/customXml" ds:itemID="{9111C5AC-5A86-7049-AF32-79EF666AF521}">
+<ds:datastoreItem xmlns:ds="http://schemas.openxmlformats.org/officeDocument/2006/customXml" ds:itemID="{F214C432-C2D5-7C46-BCA4-FAEE4825C525}">
   <ds:schemaRefs>
     <ds:schemaRef ds:uri="http://schemas.openxmlformats.org/officeDocument/2006/bibliography"/>
   </ds:schemaRefs>

</xml_diff>